<commit_message>
Terminar historias de usuario
</commit_message>
<xml_diff>
--- a/Historias de Usuario.docx
+++ b/Historias de Usuario.docx
@@ -5,25 +5,26 @@
     <w:tbl>
       <w:tblPr>
         <w:tblStyle w:val="Tablaconcuadrcula1clara"/>
-        <w:tblW w:w="11624" w:type="dxa"/>
+        <w:tblW w:w="11712" w:type="dxa"/>
         <w:tblInd w:w="-1281" w:type="dxa"/>
         <w:tblLook w:val="04A0" w:firstRow="1" w:lastRow="0" w:firstColumn="1" w:lastColumn="0" w:noHBand="0" w:noVBand="1"/>
       </w:tblPr>
       <w:tblGrid>
-        <w:gridCol w:w="1134"/>
-        <w:gridCol w:w="2269"/>
-        <w:gridCol w:w="3118"/>
-        <w:gridCol w:w="3777"/>
-        <w:gridCol w:w="1326"/>
+        <w:gridCol w:w="1142"/>
+        <w:gridCol w:w="2286"/>
+        <w:gridCol w:w="3142"/>
+        <w:gridCol w:w="3806"/>
+        <w:gridCol w:w="1336"/>
       </w:tblGrid>
       <w:tr>
         <w:trPr>
           <w:cnfStyle w:val="100000000000" w:firstRow="1" w:lastRow="0" w:firstColumn="0" w:lastColumn="0" w:oddVBand="0" w:evenVBand="0" w:oddHBand="0" w:evenHBand="0" w:firstRowFirstColumn="0" w:firstRowLastColumn="0" w:lastRowFirstColumn="0" w:lastRowLastColumn="0"/>
+          <w:trHeight w:val="287"/>
         </w:trPr>
         <w:tc>
           <w:tcPr>
             <w:cnfStyle w:val="001000000000" w:firstRow="0" w:lastRow="0" w:firstColumn="1" w:lastColumn="0" w:oddVBand="0" w:evenVBand="0" w:oddHBand="0" w:evenHBand="0" w:firstRowFirstColumn="0" w:firstRowLastColumn="0" w:lastRowFirstColumn="0" w:lastRowLastColumn="0"/>
-            <w:tcW w:w="1134" w:type="dxa"/>
+            <w:tcW w:w="1142" w:type="dxa"/>
           </w:tcPr>
           <w:p>
             <w:r>
@@ -33,7 +34,7 @@
         </w:tc>
         <w:tc>
           <w:tcPr>
-            <w:tcW w:w="2269" w:type="dxa"/>
+            <w:tcW w:w="2286" w:type="dxa"/>
           </w:tcPr>
           <w:p>
             <w:pPr>
@@ -46,7 +47,7 @@
         </w:tc>
         <w:tc>
           <w:tcPr>
-            <w:tcW w:w="3118" w:type="dxa"/>
+            <w:tcW w:w="3142" w:type="dxa"/>
           </w:tcPr>
           <w:p>
             <w:pPr>
@@ -59,7 +60,7 @@
         </w:tc>
         <w:tc>
           <w:tcPr>
-            <w:tcW w:w="3777" w:type="dxa"/>
+            <w:tcW w:w="3806" w:type="dxa"/>
           </w:tcPr>
           <w:p>
             <w:pPr>
@@ -72,7 +73,7 @@
         </w:tc>
         <w:tc>
           <w:tcPr>
-            <w:tcW w:w="1326" w:type="dxa"/>
+            <w:tcW w:w="1336" w:type="dxa"/>
           </w:tcPr>
           <w:p>
             <w:pPr>
@@ -85,10 +86,13 @@
         </w:tc>
       </w:tr>
       <w:tr>
+        <w:trPr>
+          <w:trHeight w:val="558"/>
+        </w:trPr>
         <w:tc>
           <w:tcPr>
             <w:cnfStyle w:val="001000000000" w:firstRow="0" w:lastRow="0" w:firstColumn="1" w:lastColumn="0" w:oddVBand="0" w:evenVBand="0" w:oddHBand="0" w:evenHBand="0" w:firstRowFirstColumn="0" w:firstRowLastColumn="0" w:lastRowFirstColumn="0" w:lastRowLastColumn="0"/>
-            <w:tcW w:w="1134" w:type="dxa"/>
+            <w:tcW w:w="1142" w:type="dxa"/>
           </w:tcPr>
           <w:p>
             <w:r>
@@ -98,42 +102,941 @@
         </w:tc>
         <w:tc>
           <w:tcPr>
-            <w:tcW w:w="2269" w:type="dxa"/>
-          </w:tcPr>
-          <w:p>
-            <w:pPr>
-              <w:cnfStyle w:val="000000000000" w:firstRow="0" w:lastRow="0" w:firstColumn="0" w:lastColumn="0" w:oddVBand="0" w:evenVBand="0" w:oddHBand="0" w:evenHBand="0" w:firstRowFirstColumn="0" w:firstRowLastColumn="0" w:lastRowFirstColumn="0" w:lastRowLastColumn="0"/>
-            </w:pPr>
-          </w:p>
-        </w:tc>
-        <w:tc>
-          <w:tcPr>
-            <w:tcW w:w="3118" w:type="dxa"/>
-          </w:tcPr>
-          <w:p>
-            <w:pPr>
-              <w:cnfStyle w:val="000000000000" w:firstRow="0" w:lastRow="0" w:firstColumn="0" w:lastColumn="0" w:oddVBand="0" w:evenVBand="0" w:oddHBand="0" w:evenHBand="0" w:firstRowFirstColumn="0" w:firstRowLastColumn="0" w:lastRowFirstColumn="0" w:lastRowLastColumn="0"/>
-            </w:pPr>
-          </w:p>
-        </w:tc>
-        <w:tc>
-          <w:tcPr>
-            <w:tcW w:w="3777" w:type="dxa"/>
-          </w:tcPr>
-          <w:p>
-            <w:pPr>
-              <w:cnfStyle w:val="000000000000" w:firstRow="0" w:lastRow="0" w:firstColumn="0" w:lastColumn="0" w:oddVBand="0" w:evenVBand="0" w:oddHBand="0" w:evenHBand="0" w:firstRowFirstColumn="0" w:firstRowLastColumn="0" w:lastRowFirstColumn="0" w:lastRowLastColumn="0"/>
-            </w:pPr>
-          </w:p>
-        </w:tc>
-        <w:tc>
-          <w:tcPr>
-            <w:tcW w:w="1326" w:type="dxa"/>
-          </w:tcPr>
-          <w:p>
-            <w:pPr>
-              <w:cnfStyle w:val="000000000000" w:firstRow="0" w:lastRow="0" w:firstColumn="0" w:lastColumn="0" w:oddVBand="0" w:evenVBand="0" w:oddHBand="0" w:evenHBand="0" w:firstRowFirstColumn="0" w:firstRowLastColumn="0" w:lastRowFirstColumn="0" w:lastRowLastColumn="0"/>
-            </w:pPr>
+            <w:tcW w:w="2286" w:type="dxa"/>
+          </w:tcPr>
+          <w:p>
+            <w:pPr>
+              <w:cnfStyle w:val="000000000000" w:firstRow="0" w:lastRow="0" w:firstColumn="0" w:lastColumn="0" w:oddVBand="0" w:evenVBand="0" w:oddHBand="0" w:evenHBand="0" w:firstRowFirstColumn="0" w:firstRowLastColumn="0" w:lastRowFirstColumn="0" w:lastRowLastColumn="0"/>
+            </w:pPr>
+            <w:r>
+              <w:t>Anónimo</w:t>
+            </w:r>
+          </w:p>
+        </w:tc>
+        <w:tc>
+          <w:tcPr>
+            <w:tcW w:w="3142" w:type="dxa"/>
+          </w:tcPr>
+          <w:p>
+            <w:pPr>
+              <w:cnfStyle w:val="000000000000" w:firstRow="0" w:lastRow="0" w:firstColumn="0" w:lastColumn="0" w:oddVBand="0" w:evenVBand="0" w:oddHBand="0" w:evenHBand="0" w:firstRowFirstColumn="0" w:firstRowLastColumn="0" w:lastRowFirstColumn="0" w:lastRowLastColumn="0"/>
+            </w:pPr>
+            <w:r>
+              <w:t>Yo quiero registrarme en el sistema</w:t>
+            </w:r>
+          </w:p>
+        </w:tc>
+        <w:tc>
+          <w:tcPr>
+            <w:tcW w:w="3806" w:type="dxa"/>
+          </w:tcPr>
+          <w:p>
+            <w:pPr>
+              <w:cnfStyle w:val="000000000000" w:firstRow="0" w:lastRow="0" w:firstColumn="0" w:lastColumn="0" w:oddVBand="0" w:evenVBand="0" w:oddHBand="0" w:evenHBand="0" w:firstRowFirstColumn="0" w:firstRowLastColumn="0" w:lastRowFirstColumn="0" w:lastRowLastColumn="0"/>
+            </w:pPr>
+            <w:r>
+              <w:t>Para poder acceder a los servicios de la aplicación</w:t>
+            </w:r>
+          </w:p>
+        </w:tc>
+        <w:tc>
+          <w:tcPr>
+            <w:tcW w:w="1336" w:type="dxa"/>
+          </w:tcPr>
+          <w:p>
+            <w:pPr>
+              <w:cnfStyle w:val="000000000000" w:firstRow="0" w:lastRow="0" w:firstColumn="0" w:lastColumn="0" w:oddVBand="0" w:evenVBand="0" w:oddHBand="0" w:evenHBand="0" w:firstRowFirstColumn="0" w:firstRowLastColumn="0" w:lastRowFirstColumn="0" w:lastRowLastColumn="0"/>
+            </w:pPr>
+            <w:r>
+              <w:t>Esencial</w:t>
+            </w:r>
+          </w:p>
+        </w:tc>
+      </w:tr>
+      <w:tr>
+        <w:trPr>
+          <w:trHeight w:val="395"/>
+        </w:trPr>
+        <w:tc>
+          <w:tcPr>
+            <w:cnfStyle w:val="001000000000" w:firstRow="0" w:lastRow="0" w:firstColumn="1" w:lastColumn="0" w:oddVBand="0" w:evenVBand="0" w:oddHBand="0" w:evenHBand="0" w:firstRowFirstColumn="0" w:firstRowLastColumn="0" w:lastRowFirstColumn="0" w:lastRowLastColumn="0"/>
+            <w:tcW w:w="1142" w:type="dxa"/>
+          </w:tcPr>
+          <w:p>
+            <w:r>
+              <w:t>HU2</w:t>
+            </w:r>
+          </w:p>
+        </w:tc>
+        <w:tc>
+          <w:tcPr>
+            <w:tcW w:w="2286" w:type="dxa"/>
+          </w:tcPr>
+          <w:p>
+            <w:pPr>
+              <w:cnfStyle w:val="000000000000" w:firstRow="0" w:lastRow="0" w:firstColumn="0" w:lastColumn="0" w:oddVBand="0" w:evenVBand="0" w:oddHBand="0" w:evenHBand="0" w:firstRowFirstColumn="0" w:firstRowLastColumn="0" w:lastRowFirstColumn="0" w:lastRowLastColumn="0"/>
+            </w:pPr>
+            <w:r>
+              <w:t>Anónimo</w:t>
+            </w:r>
+          </w:p>
+        </w:tc>
+        <w:tc>
+          <w:tcPr>
+            <w:tcW w:w="3142" w:type="dxa"/>
+          </w:tcPr>
+          <w:p>
+            <w:pPr>
+              <w:cnfStyle w:val="000000000000" w:firstRow="0" w:lastRow="0" w:firstColumn="0" w:lastColumn="0" w:oddVBand="0" w:evenVBand="0" w:oddHBand="0" w:evenHBand="0" w:firstRowFirstColumn="0" w:firstRowLastColumn="0" w:lastRowFirstColumn="0" w:lastRowLastColumn="0"/>
+            </w:pPr>
+            <w:r>
+              <w:t>Yo quiero poder loguearme en el sistema</w:t>
+            </w:r>
+          </w:p>
+        </w:tc>
+        <w:tc>
+          <w:tcPr>
+            <w:tcW w:w="3806" w:type="dxa"/>
+          </w:tcPr>
+          <w:p>
+            <w:pPr>
+              <w:cnfStyle w:val="000000000000" w:firstRow="0" w:lastRow="0" w:firstColumn="0" w:lastColumn="0" w:oddVBand="0" w:evenVBand="0" w:oddHBand="0" w:evenHBand="0" w:firstRowFirstColumn="0" w:firstRowLastColumn="0" w:lastRowFirstColumn="0" w:lastRowLastColumn="0"/>
+            </w:pPr>
+            <w:r>
+              <w:t xml:space="preserve">Para ingresar con mi usuario y clave </w:t>
+            </w:r>
+          </w:p>
+        </w:tc>
+        <w:tc>
+          <w:tcPr>
+            <w:tcW w:w="1336" w:type="dxa"/>
+          </w:tcPr>
+          <w:p>
+            <w:pPr>
+              <w:cnfStyle w:val="000000000000" w:firstRow="0" w:lastRow="0" w:firstColumn="0" w:lastColumn="0" w:oddVBand="0" w:evenVBand="0" w:oddHBand="0" w:evenHBand="0" w:firstRowFirstColumn="0" w:firstRowLastColumn="0" w:lastRowFirstColumn="0" w:lastRowLastColumn="0"/>
+            </w:pPr>
+            <w:r>
+              <w:t>Esencial</w:t>
+            </w:r>
+          </w:p>
+        </w:tc>
+      </w:tr>
+      <w:tr>
+        <w:trPr>
+          <w:trHeight w:val="395"/>
+        </w:trPr>
+        <w:tc>
+          <w:tcPr>
+            <w:cnfStyle w:val="001000000000" w:firstRow="0" w:lastRow="0" w:firstColumn="1" w:lastColumn="0" w:oddVBand="0" w:evenVBand="0" w:oddHBand="0" w:evenHBand="0" w:firstRowFirstColumn="0" w:firstRowLastColumn="0" w:lastRowFirstColumn="0" w:lastRowLastColumn="0"/>
+            <w:tcW w:w="1142" w:type="dxa"/>
+          </w:tcPr>
+          <w:p>
+            <w:r>
+              <w:t>HU3</w:t>
+            </w:r>
+          </w:p>
+        </w:tc>
+        <w:tc>
+          <w:tcPr>
+            <w:tcW w:w="2286" w:type="dxa"/>
+          </w:tcPr>
+          <w:p>
+            <w:pPr>
+              <w:cnfStyle w:val="000000000000" w:firstRow="0" w:lastRow="0" w:firstColumn="0" w:lastColumn="0" w:oddVBand="0" w:evenVBand="0" w:oddHBand="0" w:evenHBand="0" w:firstRowFirstColumn="0" w:firstRowLastColumn="0" w:lastRowFirstColumn="0" w:lastRowLastColumn="0"/>
+            </w:pPr>
+            <w:r>
+              <w:t>Anónimo</w:t>
+            </w:r>
+          </w:p>
+        </w:tc>
+        <w:tc>
+          <w:tcPr>
+            <w:tcW w:w="3142" w:type="dxa"/>
+          </w:tcPr>
+          <w:p>
+            <w:pPr>
+              <w:cnfStyle w:val="000000000000" w:firstRow="0" w:lastRow="0" w:firstColumn="0" w:lastColumn="0" w:oddVBand="0" w:evenVBand="0" w:oddHBand="0" w:evenHBand="0" w:firstRowFirstColumn="0" w:firstRowLastColumn="0" w:lastRowFirstColumn="0" w:lastRowLastColumn="0"/>
+            </w:pPr>
+            <w:r>
+              <w:t xml:space="preserve">Quiero poder cargar imagen de perfil </w:t>
+            </w:r>
+          </w:p>
+        </w:tc>
+        <w:tc>
+          <w:tcPr>
+            <w:tcW w:w="3806" w:type="dxa"/>
+          </w:tcPr>
+          <w:p>
+            <w:pPr>
+              <w:cnfStyle w:val="000000000000" w:firstRow="0" w:lastRow="0" w:firstColumn="0" w:lastColumn="0" w:oddVBand="0" w:evenVBand="0" w:oddHBand="0" w:evenHBand="0" w:firstRowFirstColumn="0" w:firstRowLastColumn="0" w:lastRowFirstColumn="0" w:lastRowLastColumn="0"/>
+            </w:pPr>
+            <w:r>
+              <w:t>Para la personalización de mi cuenta</w:t>
+            </w:r>
+          </w:p>
+        </w:tc>
+        <w:tc>
+          <w:tcPr>
+            <w:tcW w:w="1336" w:type="dxa"/>
+          </w:tcPr>
+          <w:p>
+            <w:pPr>
+              <w:cnfStyle w:val="000000000000" w:firstRow="0" w:lastRow="0" w:firstColumn="0" w:lastColumn="0" w:oddVBand="0" w:evenVBand="0" w:oddHBand="0" w:evenHBand="0" w:firstRowFirstColumn="0" w:firstRowLastColumn="0" w:lastRowFirstColumn="0" w:lastRowLastColumn="0"/>
+            </w:pPr>
+            <w:r>
+              <w:t>Opcional</w:t>
+            </w:r>
+          </w:p>
+        </w:tc>
+      </w:tr>
+      <w:tr>
+        <w:trPr>
+          <w:trHeight w:val="395"/>
+        </w:trPr>
+        <w:tc>
+          <w:tcPr>
+            <w:cnfStyle w:val="001000000000" w:firstRow="0" w:lastRow="0" w:firstColumn="1" w:lastColumn="0" w:oddVBand="0" w:evenVBand="0" w:oddHBand="0" w:evenHBand="0" w:firstRowFirstColumn="0" w:firstRowLastColumn="0" w:lastRowFirstColumn="0" w:lastRowLastColumn="0"/>
+            <w:tcW w:w="1142" w:type="dxa"/>
+          </w:tcPr>
+          <w:p>
+            <w:r>
+              <w:t>HU4</w:t>
+            </w:r>
+          </w:p>
+        </w:tc>
+        <w:tc>
+          <w:tcPr>
+            <w:tcW w:w="2286" w:type="dxa"/>
+          </w:tcPr>
+          <w:p>
+            <w:pPr>
+              <w:cnfStyle w:val="000000000000" w:firstRow="0" w:lastRow="0" w:firstColumn="0" w:lastColumn="0" w:oddVBand="0" w:evenVBand="0" w:oddHBand="0" w:evenHBand="0" w:firstRowFirstColumn="0" w:firstRowLastColumn="0" w:lastRowFirstColumn="0" w:lastRowLastColumn="0"/>
+            </w:pPr>
+            <w:r>
+              <w:t>Anónimo</w:t>
+            </w:r>
+          </w:p>
+        </w:tc>
+        <w:tc>
+          <w:tcPr>
+            <w:tcW w:w="3142" w:type="dxa"/>
+          </w:tcPr>
+          <w:p>
+            <w:pPr>
+              <w:cnfStyle w:val="000000000000" w:firstRow="0" w:lastRow="0" w:firstColumn="0" w:lastColumn="0" w:oddVBand="0" w:evenVBand="0" w:oddHBand="0" w:evenHBand="0" w:firstRowFirstColumn="0" w:firstRowLastColumn="0" w:lastRowFirstColumn="0" w:lastRowLastColumn="0"/>
+            </w:pPr>
+            <w:r>
+              <w:t>Yo quiero actualizar los datos de mi perfil</w:t>
+            </w:r>
+          </w:p>
+        </w:tc>
+        <w:tc>
+          <w:tcPr>
+            <w:tcW w:w="3806" w:type="dxa"/>
+          </w:tcPr>
+          <w:p>
+            <w:pPr>
+              <w:cnfStyle w:val="000000000000" w:firstRow="0" w:lastRow="0" w:firstColumn="0" w:lastColumn="0" w:oddVBand="0" w:evenVBand="0" w:oddHBand="0" w:evenHBand="0" w:firstRowFirstColumn="0" w:firstRowLastColumn="0" w:lastRowFirstColumn="0" w:lastRowLastColumn="0"/>
+            </w:pPr>
+            <w:r>
+              <w:t xml:space="preserve">Para modificar </w:t>
+            </w:r>
+            <w:r>
+              <w:t>la información ya ingresada</w:t>
+            </w:r>
+          </w:p>
+        </w:tc>
+        <w:tc>
+          <w:tcPr>
+            <w:tcW w:w="1336" w:type="dxa"/>
+          </w:tcPr>
+          <w:p>
+            <w:pPr>
+              <w:cnfStyle w:val="000000000000" w:firstRow="0" w:lastRow="0" w:firstColumn="0" w:lastColumn="0" w:oddVBand="0" w:evenVBand="0" w:oddHBand="0" w:evenHBand="0" w:firstRowFirstColumn="0" w:firstRowLastColumn="0" w:lastRowFirstColumn="0" w:lastRowLastColumn="0"/>
+            </w:pPr>
+            <w:r>
+              <w:t>Esencial</w:t>
+            </w:r>
+          </w:p>
+        </w:tc>
+      </w:tr>
+      <w:tr>
+        <w:trPr>
+          <w:trHeight w:val="395"/>
+        </w:trPr>
+        <w:tc>
+          <w:tcPr>
+            <w:cnfStyle w:val="001000000000" w:firstRow="0" w:lastRow="0" w:firstColumn="1" w:lastColumn="0" w:oddVBand="0" w:evenVBand="0" w:oddHBand="0" w:evenHBand="0" w:firstRowFirstColumn="0" w:firstRowLastColumn="0" w:lastRowFirstColumn="0" w:lastRowLastColumn="0"/>
+            <w:tcW w:w="1142" w:type="dxa"/>
+          </w:tcPr>
+          <w:p>
+            <w:r>
+              <w:t>HU5</w:t>
+            </w:r>
+          </w:p>
+        </w:tc>
+        <w:tc>
+          <w:tcPr>
+            <w:tcW w:w="2286" w:type="dxa"/>
+          </w:tcPr>
+          <w:p>
+            <w:pPr>
+              <w:cnfStyle w:val="000000000000" w:firstRow="0" w:lastRow="0" w:firstColumn="0" w:lastColumn="0" w:oddVBand="0" w:evenVBand="0" w:oddHBand="0" w:evenHBand="0" w:firstRowFirstColumn="0" w:firstRowLastColumn="0" w:lastRowFirstColumn="0" w:lastRowLastColumn="0"/>
+            </w:pPr>
+            <w:r>
+              <w:t>Anónimo</w:t>
+            </w:r>
+          </w:p>
+        </w:tc>
+        <w:tc>
+          <w:tcPr>
+            <w:tcW w:w="3142" w:type="dxa"/>
+          </w:tcPr>
+          <w:p>
+            <w:pPr>
+              <w:cnfStyle w:val="000000000000" w:firstRow="0" w:lastRow="0" w:firstColumn="0" w:lastColumn="0" w:oddVBand="0" w:evenVBand="0" w:oddHBand="0" w:evenHBand="0" w:firstRowFirstColumn="0" w:firstRowLastColumn="0" w:lastRowFirstColumn="0" w:lastRowLastColumn="0"/>
+            </w:pPr>
+            <w:r>
+              <w:t>Quiero cambiar mis preferencias</w:t>
+            </w:r>
+          </w:p>
+        </w:tc>
+        <w:tc>
+          <w:tcPr>
+            <w:tcW w:w="3806" w:type="dxa"/>
+          </w:tcPr>
+          <w:p>
+            <w:pPr>
+              <w:cnfStyle w:val="000000000000" w:firstRow="0" w:lastRow="0" w:firstColumn="0" w:lastColumn="0" w:oddVBand="0" w:evenVBand="0" w:oddHBand="0" w:evenHBand="0" w:firstRowFirstColumn="0" w:firstRowLastColumn="0" w:lastRowFirstColumn="0" w:lastRowLastColumn="0"/>
+            </w:pPr>
+            <w:r>
+              <w:t>Para modificar las elecciones o configuraciones actuales</w:t>
+            </w:r>
+          </w:p>
+        </w:tc>
+        <w:tc>
+          <w:tcPr>
+            <w:tcW w:w="1336" w:type="dxa"/>
+          </w:tcPr>
+          <w:p>
+            <w:pPr>
+              <w:cnfStyle w:val="000000000000" w:firstRow="0" w:lastRow="0" w:firstColumn="0" w:lastColumn="0" w:oddVBand="0" w:evenVBand="0" w:oddHBand="0" w:evenHBand="0" w:firstRowFirstColumn="0" w:firstRowLastColumn="0" w:lastRowFirstColumn="0" w:lastRowLastColumn="0"/>
+            </w:pPr>
+            <w:r>
+              <w:t>Opcional</w:t>
+            </w:r>
+          </w:p>
+        </w:tc>
+      </w:tr>
+      <w:tr>
+        <w:trPr>
+          <w:trHeight w:val="395"/>
+        </w:trPr>
+        <w:tc>
+          <w:tcPr>
+            <w:cnfStyle w:val="001000000000" w:firstRow="0" w:lastRow="0" w:firstColumn="1" w:lastColumn="0" w:oddVBand="0" w:evenVBand="0" w:oddHBand="0" w:evenHBand="0" w:firstRowFirstColumn="0" w:firstRowLastColumn="0" w:lastRowFirstColumn="0" w:lastRowLastColumn="0"/>
+            <w:tcW w:w="1142" w:type="dxa"/>
+          </w:tcPr>
+          <w:p>
+            <w:r>
+              <w:t>HU6</w:t>
+            </w:r>
+          </w:p>
+        </w:tc>
+        <w:tc>
+          <w:tcPr>
+            <w:tcW w:w="2286" w:type="dxa"/>
+          </w:tcPr>
+          <w:p>
+            <w:pPr>
+              <w:cnfStyle w:val="000000000000" w:firstRow="0" w:lastRow="0" w:firstColumn="0" w:lastColumn="0" w:oddVBand="0" w:evenVBand="0" w:oddHBand="0" w:evenHBand="0" w:firstRowFirstColumn="0" w:firstRowLastColumn="0" w:lastRowFirstColumn="0" w:lastRowLastColumn="0"/>
+            </w:pPr>
+            <w:r>
+              <w:t>Anónimo</w:t>
+            </w:r>
+          </w:p>
+        </w:tc>
+        <w:tc>
+          <w:tcPr>
+            <w:tcW w:w="3142" w:type="dxa"/>
+          </w:tcPr>
+          <w:p>
+            <w:pPr>
+              <w:cnfStyle w:val="000000000000" w:firstRow="0" w:lastRow="0" w:firstColumn="0" w:lastColumn="0" w:oddVBand="0" w:evenVBand="0" w:oddHBand="0" w:evenHBand="0" w:firstRowFirstColumn="0" w:firstRowLastColumn="0" w:lastRowFirstColumn="0" w:lastRowLastColumn="0"/>
+            </w:pPr>
+            <w:r>
+              <w:t>Quiero cambiar mis asociaciones</w:t>
+            </w:r>
+          </w:p>
+        </w:tc>
+        <w:tc>
+          <w:tcPr>
+            <w:tcW w:w="3806" w:type="dxa"/>
+          </w:tcPr>
+          <w:p>
+            <w:pPr>
+              <w:cnfStyle w:val="000000000000" w:firstRow="0" w:lastRow="0" w:firstColumn="0" w:lastColumn="0" w:oddVBand="0" w:evenVBand="0" w:oddHBand="0" w:evenHBand="0" w:firstRowFirstColumn="0" w:firstRowLastColumn="0" w:lastRowFirstColumn="0" w:lastRowLastColumn="0"/>
+            </w:pPr>
+            <w:r>
+              <w:t xml:space="preserve">Para definir con quien está vinculado y el tipo de vinculación </w:t>
+            </w:r>
+          </w:p>
+        </w:tc>
+        <w:tc>
+          <w:tcPr>
+            <w:tcW w:w="1336" w:type="dxa"/>
+          </w:tcPr>
+          <w:p>
+            <w:pPr>
+              <w:cnfStyle w:val="000000000000" w:firstRow="0" w:lastRow="0" w:firstColumn="0" w:lastColumn="0" w:oddVBand="0" w:evenVBand="0" w:oddHBand="0" w:evenHBand="0" w:firstRowFirstColumn="0" w:firstRowLastColumn="0" w:lastRowFirstColumn="0" w:lastRowLastColumn="0"/>
+            </w:pPr>
+            <w:r>
+              <w:t>Opcional</w:t>
+            </w:r>
+          </w:p>
+        </w:tc>
+      </w:tr>
+      <w:tr>
+        <w:trPr>
+          <w:trHeight w:val="395"/>
+        </w:trPr>
+        <w:tc>
+          <w:tcPr>
+            <w:cnfStyle w:val="001000000000" w:firstRow="0" w:lastRow="0" w:firstColumn="1" w:lastColumn="0" w:oddVBand="0" w:evenVBand="0" w:oddHBand="0" w:evenHBand="0" w:firstRowFirstColumn="0" w:firstRowLastColumn="0" w:lastRowFirstColumn="0" w:lastRowLastColumn="0"/>
+            <w:tcW w:w="1142" w:type="dxa"/>
+          </w:tcPr>
+          <w:p>
+            <w:r>
+              <w:t>HU7</w:t>
+            </w:r>
+          </w:p>
+        </w:tc>
+        <w:tc>
+          <w:tcPr>
+            <w:tcW w:w="2286" w:type="dxa"/>
+          </w:tcPr>
+          <w:p>
+            <w:pPr>
+              <w:cnfStyle w:val="000000000000" w:firstRow="0" w:lastRow="0" w:firstColumn="0" w:lastColumn="0" w:oddVBand="0" w:evenVBand="0" w:oddHBand="0" w:evenHBand="0" w:firstRowFirstColumn="0" w:firstRowLastColumn="0" w:lastRowFirstColumn="0" w:lastRowLastColumn="0"/>
+            </w:pPr>
+            <w:r>
+              <w:t>Anónimo</w:t>
+            </w:r>
+          </w:p>
+        </w:tc>
+        <w:tc>
+          <w:tcPr>
+            <w:tcW w:w="3142" w:type="dxa"/>
+          </w:tcPr>
+          <w:p>
+            <w:pPr>
+              <w:cnfStyle w:val="000000000000" w:firstRow="0" w:lastRow="0" w:firstColumn="0" w:lastColumn="0" w:oddVBand="0" w:evenVBand="0" w:oddHBand="0" w:evenHBand="0" w:firstRowFirstColumn="0" w:firstRowLastColumn="0" w:lastRowFirstColumn="0" w:lastRowLastColumn="0"/>
+            </w:pPr>
+            <w:r>
+              <w:t>Quiero poder cerrar sesión</w:t>
+            </w:r>
+          </w:p>
+        </w:tc>
+        <w:tc>
+          <w:tcPr>
+            <w:tcW w:w="3806" w:type="dxa"/>
+          </w:tcPr>
+          <w:p>
+            <w:pPr>
+              <w:cnfStyle w:val="000000000000" w:firstRow="0" w:lastRow="0" w:firstColumn="0" w:lastColumn="0" w:oddVBand="0" w:evenVBand="0" w:oddHBand="0" w:evenHBand="0" w:firstRowFirstColumn="0" w:firstRowLastColumn="0" w:lastRowFirstColumn="0" w:lastRowLastColumn="0"/>
+            </w:pPr>
+            <w:r>
+              <w:t>Para evitar que alguien más manipule mi perfil</w:t>
+            </w:r>
+          </w:p>
+        </w:tc>
+        <w:tc>
+          <w:tcPr>
+            <w:tcW w:w="1336" w:type="dxa"/>
+          </w:tcPr>
+          <w:p>
+            <w:pPr>
+              <w:cnfStyle w:val="000000000000" w:firstRow="0" w:lastRow="0" w:firstColumn="0" w:lastColumn="0" w:oddVBand="0" w:evenVBand="0" w:oddHBand="0" w:evenHBand="0" w:firstRowFirstColumn="0" w:firstRowLastColumn="0" w:lastRowFirstColumn="0" w:lastRowLastColumn="0"/>
+            </w:pPr>
+            <w:r>
+              <w:t>Esencial</w:t>
+            </w:r>
+          </w:p>
+        </w:tc>
+      </w:tr>
+      <w:tr>
+        <w:trPr>
+          <w:trHeight w:val="395"/>
+        </w:trPr>
+        <w:tc>
+          <w:tcPr>
+            <w:cnfStyle w:val="001000000000" w:firstRow="0" w:lastRow="0" w:firstColumn="1" w:lastColumn="0" w:oddVBand="0" w:evenVBand="0" w:oddHBand="0" w:evenHBand="0" w:firstRowFirstColumn="0" w:firstRowLastColumn="0" w:lastRowFirstColumn="0" w:lastRowLastColumn="0"/>
+            <w:tcW w:w="1142" w:type="dxa"/>
+          </w:tcPr>
+          <w:p>
+            <w:r>
+              <w:t>HU8</w:t>
+            </w:r>
+          </w:p>
+        </w:tc>
+        <w:tc>
+          <w:tcPr>
+            <w:tcW w:w="2286" w:type="dxa"/>
+          </w:tcPr>
+          <w:p>
+            <w:pPr>
+              <w:cnfStyle w:val="000000000000" w:firstRow="0" w:lastRow="0" w:firstColumn="0" w:lastColumn="0" w:oddVBand="0" w:evenVBand="0" w:oddHBand="0" w:evenHBand="0" w:firstRowFirstColumn="0" w:firstRowLastColumn="0" w:lastRowFirstColumn="0" w:lastRowLastColumn="0"/>
+            </w:pPr>
+            <w:r>
+              <w:t>Anónimo</w:t>
+            </w:r>
+          </w:p>
+        </w:tc>
+        <w:tc>
+          <w:tcPr>
+            <w:tcW w:w="3142" w:type="dxa"/>
+          </w:tcPr>
+          <w:p>
+            <w:pPr>
+              <w:cnfStyle w:val="000000000000" w:firstRow="0" w:lastRow="0" w:firstColumn="0" w:lastColumn="0" w:oddVBand="0" w:evenVBand="0" w:oddHBand="0" w:evenHBand="0" w:firstRowFirstColumn="0" w:firstRowLastColumn="0" w:lastRowFirstColumn="0" w:lastRowLastColumn="0"/>
+            </w:pPr>
+            <w:r>
+              <w:t>Yo quiero ver ofertas</w:t>
+            </w:r>
+          </w:p>
+        </w:tc>
+        <w:tc>
+          <w:tcPr>
+            <w:tcW w:w="3806" w:type="dxa"/>
+          </w:tcPr>
+          <w:p>
+            <w:pPr>
+              <w:cnfStyle w:val="000000000000" w:firstRow="0" w:lastRow="0" w:firstColumn="0" w:lastColumn="0" w:oddVBand="0" w:evenVBand="0" w:oddHBand="0" w:evenHBand="0" w:firstRowFirstColumn="0" w:firstRowLastColumn="0" w:lastRowFirstColumn="0" w:lastRowLastColumn="0"/>
+            </w:pPr>
+            <w:r>
+              <w:t>Para conocer y estar al tanto de lo nuevo</w:t>
+            </w:r>
+          </w:p>
+        </w:tc>
+        <w:tc>
+          <w:tcPr>
+            <w:tcW w:w="1336" w:type="dxa"/>
+          </w:tcPr>
+          <w:p>
+            <w:pPr>
+              <w:cnfStyle w:val="000000000000" w:firstRow="0" w:lastRow="0" w:firstColumn="0" w:lastColumn="0" w:oddVBand="0" w:evenVBand="0" w:oddHBand="0" w:evenHBand="0" w:firstRowFirstColumn="0" w:firstRowLastColumn="0" w:lastRowFirstColumn="0" w:lastRowLastColumn="0"/>
+            </w:pPr>
+            <w:r>
+              <w:t>Esencial</w:t>
+            </w:r>
+          </w:p>
+        </w:tc>
+      </w:tr>
+      <w:tr>
+        <w:trPr>
+          <w:trHeight w:val="395"/>
+        </w:trPr>
+        <w:tc>
+          <w:tcPr>
+            <w:cnfStyle w:val="001000000000" w:firstRow="0" w:lastRow="0" w:firstColumn="1" w:lastColumn="0" w:oddVBand="0" w:evenVBand="0" w:oddHBand="0" w:evenHBand="0" w:firstRowFirstColumn="0" w:firstRowLastColumn="0" w:lastRowFirstColumn="0" w:lastRowLastColumn="0"/>
+            <w:tcW w:w="1142" w:type="dxa"/>
+          </w:tcPr>
+          <w:p>
+            <w:r>
+              <w:t>HU9</w:t>
+            </w:r>
+          </w:p>
+        </w:tc>
+        <w:tc>
+          <w:tcPr>
+            <w:tcW w:w="2286" w:type="dxa"/>
+          </w:tcPr>
+          <w:p>
+            <w:pPr>
+              <w:cnfStyle w:val="000000000000" w:firstRow="0" w:lastRow="0" w:firstColumn="0" w:lastColumn="0" w:oddVBand="0" w:evenVBand="0" w:oddHBand="0" w:evenHBand="0" w:firstRowFirstColumn="0" w:firstRowLastColumn="0" w:lastRowFirstColumn="0" w:lastRowLastColumn="0"/>
+            </w:pPr>
+            <w:r>
+              <w:t>Anónimo</w:t>
+            </w:r>
+          </w:p>
+        </w:tc>
+        <w:tc>
+          <w:tcPr>
+            <w:tcW w:w="3142" w:type="dxa"/>
+          </w:tcPr>
+          <w:p>
+            <w:pPr>
+              <w:cnfStyle w:val="000000000000" w:firstRow="0" w:lastRow="0" w:firstColumn="0" w:lastColumn="0" w:oddVBand="0" w:evenVBand="0" w:oddHBand="0" w:evenHBand="0" w:firstRowFirstColumn="0" w:firstRowLastColumn="0" w:lastRowFirstColumn="0" w:lastRowLastColumn="0"/>
+            </w:pPr>
+            <w:r>
+              <w:t>Quiero filtrar las ofertas</w:t>
+            </w:r>
+          </w:p>
+        </w:tc>
+        <w:tc>
+          <w:tcPr>
+            <w:tcW w:w="3806" w:type="dxa"/>
+          </w:tcPr>
+          <w:p>
+            <w:pPr>
+              <w:cnfStyle w:val="000000000000" w:firstRow="0" w:lastRow="0" w:firstColumn="0" w:lastColumn="0" w:oddVBand="0" w:evenVBand="0" w:oddHBand="0" w:evenHBand="0" w:firstRowFirstColumn="0" w:firstRowLastColumn="0" w:lastRowFirstColumn="0" w:lastRowLastColumn="0"/>
+            </w:pPr>
+            <w:r>
+              <w:t>Para poder elegir cual se ajusta más a mi perfil</w:t>
+            </w:r>
+          </w:p>
+        </w:tc>
+        <w:tc>
+          <w:tcPr>
+            <w:tcW w:w="1336" w:type="dxa"/>
+          </w:tcPr>
+          <w:p>
+            <w:pPr>
+              <w:cnfStyle w:val="000000000000" w:firstRow="0" w:lastRow="0" w:firstColumn="0" w:lastColumn="0" w:oddVBand="0" w:evenVBand="0" w:oddHBand="0" w:evenHBand="0" w:firstRowFirstColumn="0" w:firstRowLastColumn="0" w:lastRowFirstColumn="0" w:lastRowLastColumn="0"/>
+            </w:pPr>
+            <w:r>
+              <w:t>Opcional</w:t>
+            </w:r>
+          </w:p>
+        </w:tc>
+      </w:tr>
+      <w:tr>
+        <w:trPr>
+          <w:trHeight w:val="395"/>
+        </w:trPr>
+        <w:tc>
+          <w:tcPr>
+            <w:cnfStyle w:val="001000000000" w:firstRow="0" w:lastRow="0" w:firstColumn="1" w:lastColumn="0" w:oddVBand="0" w:evenVBand="0" w:oddHBand="0" w:evenHBand="0" w:firstRowFirstColumn="0" w:firstRowLastColumn="0" w:lastRowFirstColumn="0" w:lastRowLastColumn="0"/>
+            <w:tcW w:w="1142" w:type="dxa"/>
+          </w:tcPr>
+          <w:p>
+            <w:r>
+              <w:t>HU10</w:t>
+            </w:r>
+          </w:p>
+        </w:tc>
+        <w:tc>
+          <w:tcPr>
+            <w:tcW w:w="2286" w:type="dxa"/>
+          </w:tcPr>
+          <w:p>
+            <w:pPr>
+              <w:cnfStyle w:val="000000000000" w:firstRow="0" w:lastRow="0" w:firstColumn="0" w:lastColumn="0" w:oddVBand="0" w:evenVBand="0" w:oddHBand="0" w:evenHBand="0" w:firstRowFirstColumn="0" w:firstRowLastColumn="0" w:lastRowFirstColumn="0" w:lastRowLastColumn="0"/>
+            </w:pPr>
+            <w:r>
+              <w:t>Organizador</w:t>
+            </w:r>
+          </w:p>
+        </w:tc>
+        <w:tc>
+          <w:tcPr>
+            <w:tcW w:w="3142" w:type="dxa"/>
+          </w:tcPr>
+          <w:p>
+            <w:pPr>
+              <w:cnfStyle w:val="000000000000" w:firstRow="0" w:lastRow="0" w:firstColumn="0" w:lastColumn="0" w:oddVBand="0" w:evenVBand="0" w:oddHBand="0" w:evenHBand="0" w:firstRowFirstColumn="0" w:firstRowLastColumn="0" w:lastRowFirstColumn="0" w:lastRowLastColumn="0"/>
+            </w:pPr>
+            <w:r>
+              <w:t>Quiero poder ver los aplicantes</w:t>
+            </w:r>
+          </w:p>
+        </w:tc>
+        <w:tc>
+          <w:tcPr>
+            <w:tcW w:w="3806" w:type="dxa"/>
+          </w:tcPr>
+          <w:p>
+            <w:pPr>
+              <w:cnfStyle w:val="000000000000" w:firstRow="0" w:lastRow="0" w:firstColumn="0" w:lastColumn="0" w:oddVBand="0" w:evenVBand="0" w:oddHBand="0" w:evenHBand="0" w:firstRowFirstColumn="0" w:firstRowLastColumn="0" w:lastRowFirstColumn="0" w:lastRowLastColumn="0"/>
+            </w:pPr>
+            <w:r>
+              <w:t xml:space="preserve">Para conocer quienes se encuentran disponibles </w:t>
+            </w:r>
+          </w:p>
+        </w:tc>
+        <w:tc>
+          <w:tcPr>
+            <w:tcW w:w="1336" w:type="dxa"/>
+          </w:tcPr>
+          <w:p>
+            <w:pPr>
+              <w:cnfStyle w:val="000000000000" w:firstRow="0" w:lastRow="0" w:firstColumn="0" w:lastColumn="0" w:oddVBand="0" w:evenVBand="0" w:oddHBand="0" w:evenHBand="0" w:firstRowFirstColumn="0" w:firstRowLastColumn="0" w:lastRowFirstColumn="0" w:lastRowLastColumn="0"/>
+            </w:pPr>
+            <w:r>
+              <w:t xml:space="preserve">Esencial </w:t>
+            </w:r>
+          </w:p>
+        </w:tc>
+      </w:tr>
+      <w:tr>
+        <w:trPr>
+          <w:trHeight w:val="395"/>
+        </w:trPr>
+        <w:tc>
+          <w:tcPr>
+            <w:cnfStyle w:val="001000000000" w:firstRow="0" w:lastRow="0" w:firstColumn="1" w:lastColumn="0" w:oddVBand="0" w:evenVBand="0" w:oddHBand="0" w:evenHBand="0" w:firstRowFirstColumn="0" w:firstRowLastColumn="0" w:lastRowFirstColumn="0" w:lastRowLastColumn="0"/>
+            <w:tcW w:w="1142" w:type="dxa"/>
+          </w:tcPr>
+          <w:p>
+            <w:r>
+              <w:t>HU11</w:t>
+            </w:r>
+          </w:p>
+        </w:tc>
+        <w:tc>
+          <w:tcPr>
+            <w:tcW w:w="2286" w:type="dxa"/>
+          </w:tcPr>
+          <w:p>
+            <w:pPr>
+              <w:cnfStyle w:val="000000000000" w:firstRow="0" w:lastRow="0" w:firstColumn="0" w:lastColumn="0" w:oddVBand="0" w:evenVBand="0" w:oddHBand="0" w:evenHBand="0" w:firstRowFirstColumn="0" w:firstRowLastColumn="0" w:lastRowFirstColumn="0" w:lastRowLastColumn="0"/>
+            </w:pPr>
+            <w:r>
+              <w:t>Organizador</w:t>
+            </w:r>
+          </w:p>
+        </w:tc>
+        <w:tc>
+          <w:tcPr>
+            <w:tcW w:w="3142" w:type="dxa"/>
+          </w:tcPr>
+          <w:p>
+            <w:pPr>
+              <w:cnfStyle w:val="000000000000" w:firstRow="0" w:lastRow="0" w:firstColumn="0" w:lastColumn="0" w:oddVBand="0" w:evenVBand="0" w:oddHBand="0" w:evenHBand="0" w:firstRowFirstColumn="0" w:firstRowLastColumn="0" w:lastRowFirstColumn="0" w:lastRowLastColumn="0"/>
+            </w:pPr>
+            <w:r>
+              <w:t>Quiero aplicar filtros a los aplicantes</w:t>
+            </w:r>
+          </w:p>
+        </w:tc>
+        <w:tc>
+          <w:tcPr>
+            <w:tcW w:w="3806" w:type="dxa"/>
+          </w:tcPr>
+          <w:p>
+            <w:pPr>
+              <w:cnfStyle w:val="000000000000" w:firstRow="0" w:lastRow="0" w:firstColumn="0" w:lastColumn="0" w:oddVBand="0" w:evenVBand="0" w:oddHBand="0" w:evenHBand="0" w:firstRowFirstColumn="0" w:firstRowLastColumn="0" w:lastRowFirstColumn="0" w:lastRowLastColumn="0"/>
+            </w:pPr>
+            <w:r>
+              <w:t xml:space="preserve">Para ver solo los postulantes al área de mi interés </w:t>
+            </w:r>
+          </w:p>
+        </w:tc>
+        <w:tc>
+          <w:tcPr>
+            <w:tcW w:w="1336" w:type="dxa"/>
+          </w:tcPr>
+          <w:p>
+            <w:pPr>
+              <w:cnfStyle w:val="000000000000" w:firstRow="0" w:lastRow="0" w:firstColumn="0" w:lastColumn="0" w:oddVBand="0" w:evenVBand="0" w:oddHBand="0" w:evenHBand="0" w:firstRowFirstColumn="0" w:firstRowLastColumn="0" w:lastRowFirstColumn="0" w:lastRowLastColumn="0"/>
+            </w:pPr>
+            <w:r>
+              <w:t>Opcional</w:t>
+            </w:r>
+          </w:p>
+        </w:tc>
+      </w:tr>
+      <w:tr>
+        <w:trPr>
+          <w:trHeight w:val="395"/>
+        </w:trPr>
+        <w:tc>
+          <w:tcPr>
+            <w:cnfStyle w:val="001000000000" w:firstRow="0" w:lastRow="0" w:firstColumn="1" w:lastColumn="0" w:oddVBand="0" w:evenVBand="0" w:oddHBand="0" w:evenHBand="0" w:firstRowFirstColumn="0" w:firstRowLastColumn="0" w:lastRowFirstColumn="0" w:lastRowLastColumn="0"/>
+            <w:tcW w:w="1142" w:type="dxa"/>
+          </w:tcPr>
+          <w:p>
+            <w:r>
+              <w:t>HU12</w:t>
+            </w:r>
+          </w:p>
+        </w:tc>
+        <w:tc>
+          <w:tcPr>
+            <w:tcW w:w="2286" w:type="dxa"/>
+          </w:tcPr>
+          <w:p>
+            <w:pPr>
+              <w:cnfStyle w:val="000000000000" w:firstRow="0" w:lastRow="0" w:firstColumn="0" w:lastColumn="0" w:oddVBand="0" w:evenVBand="0" w:oddHBand="0" w:evenHBand="0" w:firstRowFirstColumn="0" w:firstRowLastColumn="0" w:lastRowFirstColumn="0" w:lastRowLastColumn="0"/>
+            </w:pPr>
+            <w:r>
+              <w:t>Organizador</w:t>
+            </w:r>
+          </w:p>
+        </w:tc>
+        <w:tc>
+          <w:tcPr>
+            <w:tcW w:w="3142" w:type="dxa"/>
+          </w:tcPr>
+          <w:p>
+            <w:pPr>
+              <w:cnfStyle w:val="000000000000" w:firstRow="0" w:lastRow="0" w:firstColumn="0" w:lastColumn="0" w:oddVBand="0" w:evenVBand="0" w:oddHBand="0" w:evenHBand="0" w:firstRowFirstColumn="0" w:firstRowLastColumn="0" w:lastRowFirstColumn="0" w:lastRowLastColumn="0"/>
+            </w:pPr>
+            <w:r>
+              <w:t xml:space="preserve">Quiero poder crear un Post </w:t>
+            </w:r>
+          </w:p>
+        </w:tc>
+        <w:tc>
+          <w:tcPr>
+            <w:tcW w:w="3806" w:type="dxa"/>
+          </w:tcPr>
+          <w:p>
+            <w:pPr>
+              <w:cnfStyle w:val="000000000000" w:firstRow="0" w:lastRow="0" w:firstColumn="0" w:lastColumn="0" w:oddVBand="0" w:evenVBand="0" w:oddHBand="0" w:evenHBand="0" w:firstRowFirstColumn="0" w:firstRowLastColumn="0" w:lastRowFirstColumn="0" w:lastRowLastColumn="0"/>
+            </w:pPr>
+            <w:r>
+              <w:t>Para dar a conocer las ofertas</w:t>
+            </w:r>
+          </w:p>
+        </w:tc>
+        <w:tc>
+          <w:tcPr>
+            <w:tcW w:w="1336" w:type="dxa"/>
+          </w:tcPr>
+          <w:p>
+            <w:pPr>
+              <w:cnfStyle w:val="000000000000" w:firstRow="0" w:lastRow="0" w:firstColumn="0" w:lastColumn="0" w:oddVBand="0" w:evenVBand="0" w:oddHBand="0" w:evenHBand="0" w:firstRowFirstColumn="0" w:firstRowLastColumn="0" w:lastRowFirstColumn="0" w:lastRowLastColumn="0"/>
+            </w:pPr>
+            <w:r>
+              <w:t>Esencial</w:t>
+            </w:r>
+          </w:p>
+        </w:tc>
+      </w:tr>
+      <w:tr>
+        <w:trPr>
+          <w:trHeight w:val="395"/>
+        </w:trPr>
+        <w:tc>
+          <w:tcPr>
+            <w:cnfStyle w:val="001000000000" w:firstRow="0" w:lastRow="0" w:firstColumn="1" w:lastColumn="0" w:oddVBand="0" w:evenVBand="0" w:oddHBand="0" w:evenHBand="0" w:firstRowFirstColumn="0" w:firstRowLastColumn="0" w:lastRowFirstColumn="0" w:lastRowLastColumn="0"/>
+            <w:tcW w:w="1142" w:type="dxa"/>
+          </w:tcPr>
+          <w:p>
+            <w:r>
+              <w:t>HU13</w:t>
+            </w:r>
+          </w:p>
+        </w:tc>
+        <w:tc>
+          <w:tcPr>
+            <w:tcW w:w="2286" w:type="dxa"/>
+          </w:tcPr>
+          <w:p>
+            <w:pPr>
+              <w:cnfStyle w:val="000000000000" w:firstRow="0" w:lastRow="0" w:firstColumn="0" w:lastColumn="0" w:oddVBand="0" w:evenVBand="0" w:oddHBand="0" w:evenHBand="0" w:firstRowFirstColumn="0" w:firstRowLastColumn="0" w:lastRowFirstColumn="0" w:lastRowLastColumn="0"/>
+            </w:pPr>
+            <w:r>
+              <w:t>Organizador</w:t>
+            </w:r>
+          </w:p>
+        </w:tc>
+        <w:tc>
+          <w:tcPr>
+            <w:tcW w:w="3142" w:type="dxa"/>
+          </w:tcPr>
+          <w:p>
+            <w:pPr>
+              <w:cnfStyle w:val="000000000000" w:firstRow="0" w:lastRow="0" w:firstColumn="0" w:lastColumn="0" w:oddVBand="0" w:evenVBand="0" w:oddHBand="0" w:evenHBand="0" w:firstRowFirstColumn="0" w:firstRowLastColumn="0" w:lastRowFirstColumn="0" w:lastRowLastColumn="0"/>
+            </w:pPr>
+            <w:r>
+              <w:t>Editar el Post</w:t>
+            </w:r>
+          </w:p>
+        </w:tc>
+        <w:tc>
+          <w:tcPr>
+            <w:tcW w:w="3806" w:type="dxa"/>
+          </w:tcPr>
+          <w:p>
+            <w:pPr>
+              <w:cnfStyle w:val="000000000000" w:firstRow="0" w:lastRow="0" w:firstColumn="0" w:lastColumn="0" w:oddVBand="0" w:evenVBand="0" w:oddHBand="0" w:evenHBand="0" w:firstRowFirstColumn="0" w:firstRowLastColumn="0" w:lastRowFirstColumn="0" w:lastRowLastColumn="0"/>
+            </w:pPr>
+            <w:r>
+              <w:t>Para agregar o modificar la oferta según sea la necesidad</w:t>
+            </w:r>
+          </w:p>
+        </w:tc>
+        <w:tc>
+          <w:tcPr>
+            <w:tcW w:w="1336" w:type="dxa"/>
+          </w:tcPr>
+          <w:p>
+            <w:pPr>
+              <w:cnfStyle w:val="000000000000" w:firstRow="0" w:lastRow="0" w:firstColumn="0" w:lastColumn="0" w:oddVBand="0" w:evenVBand="0" w:oddHBand="0" w:evenHBand="0" w:firstRowFirstColumn="0" w:firstRowLastColumn="0" w:lastRowFirstColumn="0" w:lastRowLastColumn="0"/>
+            </w:pPr>
+            <w:r>
+              <w:t>Opcional</w:t>
+            </w:r>
+          </w:p>
+        </w:tc>
+      </w:tr>
+      <w:tr>
+        <w:trPr>
+          <w:trHeight w:val="395"/>
+        </w:trPr>
+        <w:tc>
+          <w:tcPr>
+            <w:cnfStyle w:val="001000000000" w:firstRow="0" w:lastRow="0" w:firstColumn="1" w:lastColumn="0" w:oddVBand="0" w:evenVBand="0" w:oddHBand="0" w:evenHBand="0" w:firstRowFirstColumn="0" w:firstRowLastColumn="0" w:lastRowFirstColumn="0" w:lastRowLastColumn="0"/>
+            <w:tcW w:w="1142" w:type="dxa"/>
+          </w:tcPr>
+          <w:p>
+            <w:r>
+              <w:t>HU14</w:t>
+            </w:r>
+          </w:p>
+        </w:tc>
+        <w:tc>
+          <w:tcPr>
+            <w:tcW w:w="2286" w:type="dxa"/>
+          </w:tcPr>
+          <w:p>
+            <w:pPr>
+              <w:cnfStyle w:val="000000000000" w:firstRow="0" w:lastRow="0" w:firstColumn="0" w:lastColumn="0" w:oddVBand="0" w:evenVBand="0" w:oddHBand="0" w:evenHBand="0" w:firstRowFirstColumn="0" w:firstRowLastColumn="0" w:lastRowFirstColumn="0" w:lastRowLastColumn="0"/>
+            </w:pPr>
+            <w:r>
+              <w:t>Organizador</w:t>
+            </w:r>
+          </w:p>
+        </w:tc>
+        <w:tc>
+          <w:tcPr>
+            <w:tcW w:w="3142" w:type="dxa"/>
+          </w:tcPr>
+          <w:p>
+            <w:pPr>
+              <w:cnfStyle w:val="000000000000" w:firstRow="0" w:lastRow="0" w:firstColumn="0" w:lastColumn="0" w:oddVBand="0" w:evenVBand="0" w:oddHBand="0" w:evenHBand="0" w:firstRowFirstColumn="0" w:firstRowLastColumn="0" w:lastRowFirstColumn="0" w:lastRowLastColumn="0"/>
+            </w:pPr>
+            <w:r>
+              <w:t>Quiero manejar estado del post</w:t>
+            </w:r>
+          </w:p>
+        </w:tc>
+        <w:tc>
+          <w:tcPr>
+            <w:tcW w:w="3806" w:type="dxa"/>
+          </w:tcPr>
+          <w:p>
+            <w:pPr>
+              <w:cnfStyle w:val="000000000000" w:firstRow="0" w:lastRow="0" w:firstColumn="0" w:lastColumn="0" w:oddVBand="0" w:evenVBand="0" w:oddHBand="0" w:evenHBand="0" w:firstRowFirstColumn="0" w:firstRowLastColumn="0" w:lastRowFirstColumn="0" w:lastRowLastColumn="0"/>
+            </w:pPr>
+            <w:r>
+              <w:t>Para activar o desactivar la visibilidad del post</w:t>
+            </w:r>
+          </w:p>
+        </w:tc>
+        <w:tc>
+          <w:tcPr>
+            <w:tcW w:w="1336" w:type="dxa"/>
+          </w:tcPr>
+          <w:p>
+            <w:pPr>
+              <w:cnfStyle w:val="000000000000" w:firstRow="0" w:lastRow="0" w:firstColumn="0" w:lastColumn="0" w:oddVBand="0" w:evenVBand="0" w:oddHBand="0" w:evenHBand="0" w:firstRowFirstColumn="0" w:firstRowLastColumn="0" w:lastRowFirstColumn="0" w:lastRowLastColumn="0"/>
+            </w:pPr>
+            <w:r>
+              <w:t>Esencial</w:t>
+            </w:r>
           </w:p>
         </w:tc>
       </w:tr>

</xml_diff>